<commit_message>
12/04/2015 ThuanPH: Bổ sung tài liệu cho UC - Đổi PIN, thêm mô tả các hàm, các lớp, thêm giả mã.
</commit_message>
<xml_diff>
--- a/Documents/PseudoCode/PseudoCode_ChangePIN_ThuanPH.docx
+++ b/Documents/PseudoCode/PseudoCode_ChangePIN_ThuanPH.docx
@@ -4,6 +4,308 @@
   <w:body>
     <w:p>
       <w:pPr>
+        <w:pStyle w:val="NoSpacing"/>
+        <w:rPr>
+          <w:lang w:val="vi-VN"/>
+        </w:rPr>
+      </w:pPr>
+      <w:bookmarkStart w:id="0" w:name="_GoBack"/>
+      <w:r>
+        <w:t xml:space="preserve">BEGIN MAINPROGRAM </w:t>
+      </w:r>
+      <w:r>
+        <w:rPr>
+          <w:lang w:val="vi-VN"/>
+        </w:rPr>
+        <w:t>ChangePIN</w:t>
+      </w:r>
+    </w:p>
+    <w:p>
+      <w:pPr>
+        <w:pStyle w:val="NoSpacing"/>
+      </w:pPr>
+      <w:r>
+        <w:rPr>
+          <w:lang w:val="vi-VN"/>
+        </w:rPr>
+        <w:tab/>
+      </w:r>
+      <w:r>
+        <w:t xml:space="preserve">Display </w:t>
+      </w:r>
+      <w:proofErr w:type="spellStart"/>
+      <w:r>
+        <w:t>MainScreen</w:t>
+      </w:r>
+      <w:proofErr w:type="spellEnd"/>
+      <w:r>
+        <w:t>;</w:t>
+      </w:r>
+    </w:p>
+    <w:p>
+      <w:pPr>
+        <w:pStyle w:val="NoSpacing"/>
+      </w:pPr>
+      <w:r>
+        <w:rPr>
+          <w:lang w:val="vi-VN"/>
+        </w:rPr>
+        <w:tab/>
+      </w:r>
+      <w:r>
+        <w:t>IF user click on “</w:t>
+      </w:r>
+      <w:r>
+        <w:rPr>
+          <w:lang w:val="vi-VN"/>
+        </w:rPr>
+        <w:t>Change PIN</w:t>
+      </w:r>
+      <w:r>
+        <w:t>” THEN</w:t>
+      </w:r>
+    </w:p>
+    <w:p>
+      <w:pPr>
+        <w:pStyle w:val="NoSpacing"/>
+      </w:pPr>
+      <w:r>
+        <w:tab/>
+      </w:r>
+      <w:r>
+        <w:tab/>
+        <w:t>Display Chan</w:t>
+      </w:r>
+      <w:r>
+        <w:rPr>
+          <w:lang w:val="vi-VN"/>
+        </w:rPr>
+        <w:t>ge</w:t>
+      </w:r>
+      <w:r>
+        <w:t>PIN screen;</w:t>
+      </w:r>
+    </w:p>
+    <w:p>
+      <w:pPr>
+        <w:pStyle w:val="NoSpacing"/>
+        <w:rPr>
+          <w:lang w:val="vi-VN"/>
+        </w:rPr>
+      </w:pPr>
+      <w:r>
+        <w:tab/>
+      </w:r>
+      <w:r>
+        <w:tab/>
+        <w:t xml:space="preserve">User </w:t>
+      </w:r>
+      <w:r>
+        <w:rPr>
+          <w:lang w:val="vi-VN"/>
+        </w:rPr>
+        <w:t>enter new PIN</w:t>
+      </w:r>
+    </w:p>
+    <w:p>
+      <w:pPr>
+        <w:pStyle w:val="NoSpacing"/>
+        <w:rPr>
+          <w:lang w:val="vi-VN"/>
+        </w:rPr>
+      </w:pPr>
+      <w:r>
+        <w:rPr>
+          <w:lang w:val="vi-VN"/>
+        </w:rPr>
+        <w:tab/>
+      </w:r>
+      <w:r>
+        <w:rPr>
+          <w:lang w:val="vi-VN"/>
+        </w:rPr>
+        <w:tab/>
+        <w:t>User re- enter new PIN</w:t>
+      </w:r>
+    </w:p>
+    <w:p>
+      <w:pPr>
+        <w:pStyle w:val="NoSpacing"/>
+        <w:rPr>
+          <w:lang w:val="vi-VN"/>
+        </w:rPr>
+      </w:pPr>
+      <w:r>
+        <w:rPr>
+          <w:lang w:val="vi-VN"/>
+        </w:rPr>
+        <w:tab/>
+      </w:r>
+      <w:r>
+        <w:rPr>
+          <w:lang w:val="vi-VN"/>
+        </w:rPr>
+        <w:tab/>
+        <w:t>IF(new re- enter new PIN != new PIN) THEN</w:t>
+      </w:r>
+    </w:p>
+    <w:p>
+      <w:pPr>
+        <w:pStyle w:val="NoSpacing"/>
+        <w:rPr>
+          <w:lang w:val="vi-VN"/>
+        </w:rPr>
+      </w:pPr>
+      <w:r>
+        <w:rPr>
+          <w:lang w:eastAsia="en-US"/>
+        </w:rPr>
+        <w:t xml:space="preserve">Display error screen when customer re-enter new PIN </w:t>
+      </w:r>
+      <w:proofErr w:type="gramStart"/>
+      <w:r>
+        <w:rPr>
+          <w:lang w:eastAsia="en-US"/>
+        </w:rPr>
+        <w:t xml:space="preserve">not </w:t>
+      </w:r>
+      <w:r>
+        <w:rPr>
+          <w:lang w:val="vi-VN" w:eastAsia="en-US"/>
+        </w:rPr>
+        <w:t xml:space="preserve"> </w:t>
+      </w:r>
+      <w:r>
+        <w:rPr>
+          <w:lang w:eastAsia="en-US"/>
+        </w:rPr>
+        <w:t>match</w:t>
+      </w:r>
+      <w:proofErr w:type="gramEnd"/>
+      <w:r>
+        <w:rPr>
+          <w:lang w:eastAsia="en-US"/>
+        </w:rPr>
+        <w:t xml:space="preserve"> with new PIN</w:t>
+      </w:r>
+    </w:p>
+    <w:p>
+      <w:pPr>
+        <w:pStyle w:val="NoSpacing"/>
+        <w:rPr>
+          <w:lang w:val="vi-VN"/>
+        </w:rPr>
+      </w:pPr>
+      <w:r>
+        <w:rPr>
+          <w:lang w:val="vi-VN"/>
+        </w:rPr>
+        <w:tab/>
+      </w:r>
+      <w:r>
+        <w:rPr>
+          <w:lang w:val="vi-VN"/>
+        </w:rPr>
+        <w:tab/>
+      </w:r>
+      <w:r>
+        <w:rPr>
+          <w:lang w:val="vi-VN"/>
+        </w:rPr>
+        <w:tab/>
+        <w:t>User re- enter new PIN</w:t>
+      </w:r>
+    </w:p>
+    <w:p>
+      <w:pPr>
+        <w:pStyle w:val="NoSpacing"/>
+        <w:rPr>
+          <w:lang w:val="vi-VN"/>
+        </w:rPr>
+      </w:pPr>
+      <w:r>
+        <w:rPr>
+          <w:lang w:val="vi-VN"/>
+        </w:rPr>
+        <w:tab/>
+      </w:r>
+      <w:r>
+        <w:rPr>
+          <w:lang w:val="vi-VN"/>
+        </w:rPr>
+        <w:tab/>
+        <w:t>ENDIF</w:t>
+      </w:r>
+    </w:p>
+    <w:p>
+      <w:pPr>
+        <w:pStyle w:val="NoSpacing"/>
+        <w:rPr>
+          <w:lang w:val="vi-VN"/>
+        </w:rPr>
+      </w:pPr>
+      <w:r>
+        <w:rPr>
+          <w:lang w:val="vi-VN"/>
+        </w:rPr>
+        <w:tab/>
+      </w:r>
+      <w:r>
+        <w:rPr>
+          <w:lang w:val="vi-VN"/>
+        </w:rPr>
+        <w:tab/>
+      </w:r>
+      <w:r>
+        <w:rPr>
+          <w:lang w:val="vi-VN"/>
+        </w:rPr>
+        <w:tab/>
+        <w:t>Change PIN = PIN1;</w:t>
+      </w:r>
+    </w:p>
+    <w:p>
+      <w:pPr>
+        <w:pStyle w:val="NoSpacing"/>
+        <w:rPr>
+          <w:lang w:val="vi-VN"/>
+        </w:rPr>
+      </w:pPr>
+      <w:r>
+        <w:rPr>
+          <w:lang w:eastAsia="en-US"/>
+        </w:rPr>
+        <w:t>Display screen when customer change PIN success</w:t>
+      </w:r>
+    </w:p>
+    <w:p>
+      <w:pPr>
+        <w:pStyle w:val="NoSpacing"/>
+        <w:rPr>
+          <w:lang w:val="vi-VN"/>
+        </w:rPr>
+      </w:pPr>
+      <w:r>
+        <w:t xml:space="preserve">END MAINPROGRAM </w:t>
+      </w:r>
+      <w:r>
+        <w:rPr>
+          <w:lang w:val="vi-VN"/>
+        </w:rPr>
+        <w:t>ChangePIN</w:t>
+      </w:r>
+    </w:p>
+    <w:bookmarkEnd w:id="0"/>
+    <w:p>
+      <w:pPr>
+        <w:pStyle w:val="NoSpacing"/>
+        <w:rPr>
+          <w:lang w:val="vi-VN"/>
+        </w:rPr>
+      </w:pPr>
+    </w:p>
+    <w:p>
+      <w:pPr>
         <w:rPr>
           <w:rFonts w:ascii="Times New Roman" w:hAnsi="Times New Roman" w:cs="Times New Roman"/>
           <w:sz w:val="28"/>
@@ -11,516 +313,16 @@
           <w:lang w:val="vi-VN"/>
         </w:rPr>
       </w:pPr>
-      <w:r>
+    </w:p>
+    <w:p>
+      <w:pPr>
         <w:rPr>
           <w:rFonts w:ascii="Times New Roman" w:hAnsi="Times New Roman" w:cs="Times New Roman"/>
           <w:sz w:val="28"/>
           <w:szCs w:val="28"/>
-        </w:rPr>
-        <w:t xml:space="preserve">BEGIN MAINPROGRAM </w:t>
-      </w:r>
-      <w:r>
-        <w:rPr>
-          <w:rFonts w:ascii="Times New Roman" w:hAnsi="Times New Roman" w:cs="Times New Roman"/>
-          <w:sz w:val="28"/>
-          <w:szCs w:val="28"/>
-          <w:lang w:val="vi-VN"/>
-        </w:rPr>
-        <w:t>ChangePIN</w:t>
-      </w:r>
-    </w:p>
-    <w:p>
-      <w:pPr>
-        <w:rPr>
-          <w:rFonts w:ascii="Times New Roman" w:hAnsi="Times New Roman" w:cs="Times New Roman"/>
-          <w:sz w:val="28"/>
-          <w:szCs w:val="28"/>
-        </w:rPr>
-      </w:pPr>
-      <w:r>
-        <w:rPr>
-          <w:rFonts w:ascii="Times New Roman" w:hAnsi="Times New Roman" w:cs="Times New Roman"/>
-          <w:sz w:val="28"/>
-          <w:szCs w:val="28"/>
-          <w:lang w:val="vi-VN"/>
-        </w:rPr>
-        <w:tab/>
-      </w:r>
-      <w:r>
-        <w:rPr>
-          <w:rFonts w:ascii="Times New Roman" w:hAnsi="Times New Roman" w:cs="Times New Roman"/>
-          <w:sz w:val="28"/>
-          <w:szCs w:val="28"/>
-        </w:rPr>
-        <w:t>Display MainScreen;</w:t>
-      </w:r>
-    </w:p>
-    <w:p>
-      <w:pPr>
-        <w:rPr>
-          <w:rFonts w:ascii="Times New Roman" w:hAnsi="Times New Roman" w:cs="Times New Roman"/>
-          <w:sz w:val="28"/>
-          <w:szCs w:val="28"/>
-        </w:rPr>
-      </w:pPr>
-      <w:r>
-        <w:rPr>
-          <w:rFonts w:ascii="Times New Roman" w:hAnsi="Times New Roman" w:cs="Times New Roman"/>
-          <w:sz w:val="28"/>
-          <w:szCs w:val="28"/>
-          <w:lang w:val="vi-VN"/>
-        </w:rPr>
-        <w:tab/>
-      </w:r>
-      <w:r>
-        <w:rPr>
-          <w:rFonts w:ascii="Times New Roman" w:hAnsi="Times New Roman" w:cs="Times New Roman"/>
-          <w:sz w:val="28"/>
-          <w:szCs w:val="28"/>
-        </w:rPr>
-        <w:t>IF user click on “</w:t>
-      </w:r>
-      <w:r>
-        <w:rPr>
-          <w:rFonts w:ascii="Times New Roman" w:hAnsi="Times New Roman" w:cs="Times New Roman"/>
-          <w:sz w:val="28"/>
-          <w:szCs w:val="28"/>
-          <w:lang w:val="vi-VN"/>
-        </w:rPr>
-        <w:t>Change PIN</w:t>
-      </w:r>
-      <w:r>
-        <w:rPr>
-          <w:rFonts w:ascii="Times New Roman" w:hAnsi="Times New Roman" w:cs="Times New Roman"/>
-          <w:sz w:val="28"/>
-          <w:szCs w:val="28"/>
-        </w:rPr>
-        <w:t>” THEN</w:t>
-      </w:r>
-    </w:p>
-    <w:p>
-      <w:pPr>
-        <w:rPr>
-          <w:rFonts w:ascii="Times New Roman" w:hAnsi="Times New Roman" w:cs="Times New Roman"/>
-          <w:sz w:val="28"/>
-          <w:szCs w:val="28"/>
-        </w:rPr>
-      </w:pPr>
-      <w:r>
-        <w:rPr>
-          <w:rFonts w:ascii="Times New Roman" w:hAnsi="Times New Roman" w:cs="Times New Roman"/>
-          <w:sz w:val="28"/>
-          <w:szCs w:val="28"/>
-        </w:rPr>
-        <w:tab/>
-      </w:r>
-      <w:r>
-        <w:rPr>
-          <w:rFonts w:ascii="Times New Roman" w:hAnsi="Times New Roman" w:cs="Times New Roman"/>
-          <w:sz w:val="28"/>
-          <w:szCs w:val="28"/>
-        </w:rPr>
-        <w:tab/>
-        <w:t>Display Chan</w:t>
-      </w:r>
-      <w:r>
-        <w:rPr>
-          <w:rFonts w:ascii="Times New Roman" w:hAnsi="Times New Roman" w:cs="Times New Roman"/>
-          <w:sz w:val="28"/>
-          <w:szCs w:val="28"/>
-          <w:lang w:val="vi-VN"/>
-        </w:rPr>
-        <w:t>ge</w:t>
-      </w:r>
-      <w:r>
-        <w:rPr>
-          <w:rFonts w:ascii="Times New Roman" w:hAnsi="Times New Roman" w:cs="Times New Roman"/>
-          <w:sz w:val="28"/>
-          <w:szCs w:val="28"/>
-        </w:rPr>
-        <w:t>PIN</w:t>
-      </w:r>
-      <w:r>
-        <w:rPr>
-          <w:rFonts w:ascii="Times New Roman" w:hAnsi="Times New Roman" w:cs="Times New Roman"/>
-          <w:sz w:val="28"/>
-          <w:szCs w:val="28"/>
-        </w:rPr>
-        <w:t xml:space="preserve"> screen;</w:t>
-      </w:r>
-    </w:p>
-    <w:p>
-      <w:pPr>
-        <w:rPr>
-          <w:rFonts w:ascii="Times New Roman" w:hAnsi="Times New Roman" w:cs="Times New Roman"/>
-          <w:sz w:val="28"/>
-          <w:szCs w:val="28"/>
-          <w:lang w:val="vi-VN"/>
-        </w:rPr>
-      </w:pPr>
-      <w:r>
-        <w:rPr>
-          <w:rFonts w:ascii="Times New Roman" w:hAnsi="Times New Roman" w:cs="Times New Roman"/>
-          <w:sz w:val="28"/>
-          <w:szCs w:val="28"/>
-        </w:rPr>
-        <w:tab/>
-      </w:r>
-      <w:r>
-        <w:rPr>
-          <w:rFonts w:ascii="Times New Roman" w:hAnsi="Times New Roman" w:cs="Times New Roman"/>
-          <w:sz w:val="28"/>
-          <w:szCs w:val="28"/>
-        </w:rPr>
-        <w:tab/>
-        <w:t xml:space="preserve">User </w:t>
-      </w:r>
-      <w:r>
-        <w:rPr>
-          <w:rFonts w:ascii="Times New Roman" w:hAnsi="Times New Roman" w:cs="Times New Roman"/>
-          <w:sz w:val="28"/>
-          <w:szCs w:val="28"/>
-          <w:lang w:val="vi-VN"/>
-        </w:rPr>
-        <w:t>enter new PIN</w:t>
-      </w:r>
-    </w:p>
-    <w:p>
-      <w:pPr>
-        <w:rPr>
-          <w:rFonts w:ascii="Times New Roman" w:hAnsi="Times New Roman" w:cs="Times New Roman"/>
-          <w:sz w:val="28"/>
-          <w:szCs w:val="28"/>
-          <w:lang w:val="vi-VN"/>
-        </w:rPr>
-      </w:pPr>
-      <w:r>
-        <w:rPr>
-          <w:rFonts w:ascii="Times New Roman" w:hAnsi="Times New Roman" w:cs="Times New Roman"/>
-          <w:sz w:val="28"/>
-          <w:szCs w:val="28"/>
-          <w:lang w:val="vi-VN"/>
-        </w:rPr>
-        <w:tab/>
-      </w:r>
-      <w:r>
-        <w:rPr>
-          <w:rFonts w:ascii="Times New Roman" w:hAnsi="Times New Roman" w:cs="Times New Roman"/>
-          <w:sz w:val="28"/>
-          <w:szCs w:val="28"/>
-          <w:lang w:val="vi-VN"/>
-        </w:rPr>
-        <w:tab/>
-        <w:t>User re- enter new PIN</w:t>
-      </w:r>
-    </w:p>
-    <w:p>
-      <w:pPr>
-        <w:rPr>
-          <w:rFonts w:ascii="Times New Roman" w:hAnsi="Times New Roman" w:cs="Times New Roman"/>
-          <w:sz w:val="28"/>
-          <w:szCs w:val="28"/>
-          <w:lang w:val="vi-VN"/>
-        </w:rPr>
-      </w:pPr>
-      <w:r>
-        <w:rPr>
-          <w:rFonts w:ascii="Times New Roman" w:hAnsi="Times New Roman" w:cs="Times New Roman"/>
-          <w:sz w:val="28"/>
-          <w:szCs w:val="28"/>
-          <w:lang w:val="vi-VN"/>
-        </w:rPr>
-        <w:tab/>
-      </w:r>
-      <w:r>
-        <w:rPr>
-          <w:rFonts w:ascii="Times New Roman" w:hAnsi="Times New Roman" w:cs="Times New Roman"/>
-          <w:sz w:val="28"/>
-          <w:szCs w:val="28"/>
-          <w:lang w:val="vi-VN"/>
-        </w:rPr>
-        <w:tab/>
-        <w:t xml:space="preserve">IF(new </w:t>
-      </w:r>
-      <w:r>
-        <w:rPr>
-          <w:rFonts w:ascii="Times New Roman" w:hAnsi="Times New Roman" w:cs="Times New Roman"/>
-          <w:sz w:val="28"/>
-          <w:szCs w:val="28"/>
-          <w:lang w:val="vi-VN"/>
-        </w:rPr>
-        <w:t>re- enter new PIN</w:t>
-      </w:r>
-      <w:r>
-        <w:rPr>
-          <w:rFonts w:ascii="Times New Roman" w:hAnsi="Times New Roman" w:cs="Times New Roman"/>
-          <w:sz w:val="28"/>
-          <w:szCs w:val="28"/>
-          <w:lang w:val="vi-VN"/>
-        </w:rPr>
-        <w:t xml:space="preserve"> != </w:t>
-      </w:r>
-      <w:r>
-        <w:rPr>
-          <w:rFonts w:ascii="Times New Roman" w:hAnsi="Times New Roman" w:cs="Times New Roman"/>
-          <w:sz w:val="28"/>
-          <w:szCs w:val="28"/>
-          <w:lang w:val="vi-VN"/>
-        </w:rPr>
-        <w:t>new PIN</w:t>
-      </w:r>
-      <w:r>
-        <w:rPr>
-          <w:rFonts w:ascii="Times New Roman" w:hAnsi="Times New Roman" w:cs="Times New Roman"/>
-          <w:sz w:val="28"/>
-          <w:szCs w:val="28"/>
-          <w:lang w:val="vi-VN"/>
-        </w:rPr>
-        <w:t>) THEN</w:t>
-      </w:r>
-    </w:p>
-    <w:p>
-      <w:pPr>
-        <w:ind w:left="2160"/>
-        <w:rPr>
-          <w:rFonts w:ascii="Times New Roman" w:hAnsi="Times New Roman" w:cs="Times New Roman"/>
-          <w:sz w:val="28"/>
-          <w:szCs w:val="28"/>
-          <w:lang w:val="vi-VN"/>
-        </w:rPr>
-      </w:pPr>
-      <w:r>
-        <w:rPr>
-          <w:rFonts w:ascii="Times New Roman" w:hAnsi="Times New Roman" w:cs="Times New Roman"/>
-          <w:sz w:val="28"/>
-          <w:szCs w:val="28"/>
-          <w:lang w:eastAsia="en-US"/>
-        </w:rPr>
-        <w:t xml:space="preserve">Display error screen when customer re-enter new PIN not </w:t>
-      </w:r>
-      <w:r>
-        <w:rPr>
-          <w:rFonts w:ascii="Times New Roman" w:hAnsi="Times New Roman" w:cs="Times New Roman"/>
-          <w:sz w:val="28"/>
-          <w:szCs w:val="28"/>
-          <w:lang w:val="vi-VN" w:eastAsia="en-US"/>
-        </w:rPr>
-        <w:t xml:space="preserve"> </w:t>
-      </w:r>
-      <w:r>
-        <w:rPr>
-          <w:rFonts w:ascii="Times New Roman" w:hAnsi="Times New Roman" w:cs="Times New Roman"/>
-          <w:sz w:val="28"/>
-          <w:szCs w:val="28"/>
-          <w:lang w:eastAsia="en-US"/>
-        </w:rPr>
-        <w:t>match with</w:t>
-      </w:r>
-      <w:r>
-        <w:rPr>
-          <w:lang w:eastAsia="en-US"/>
-        </w:rPr>
-        <w:t xml:space="preserve"> </w:t>
-      </w:r>
-      <w:r>
-        <w:rPr>
-          <w:rFonts w:ascii="Times New Roman" w:hAnsi="Times New Roman" w:cs="Times New Roman"/>
-          <w:sz w:val="28"/>
-          <w:szCs w:val="28"/>
-          <w:lang w:eastAsia="en-US"/>
-        </w:rPr>
-        <w:t>new PIN</w:t>
-      </w:r>
-    </w:p>
-    <w:p>
-      <w:pPr>
-        <w:rPr>
-          <w:rFonts w:ascii="Times New Roman" w:hAnsi="Times New Roman" w:cs="Times New Roman"/>
-          <w:sz w:val="28"/>
-          <w:szCs w:val="28"/>
-          <w:lang w:val="vi-VN"/>
-        </w:rPr>
-      </w:pPr>
-      <w:r>
-        <w:rPr>
-          <w:rFonts w:ascii="Times New Roman" w:hAnsi="Times New Roman" w:cs="Times New Roman"/>
-          <w:sz w:val="28"/>
-          <w:szCs w:val="28"/>
-          <w:lang w:val="vi-VN"/>
-        </w:rPr>
-        <w:tab/>
-      </w:r>
-      <w:r>
-        <w:rPr>
-          <w:rFonts w:ascii="Times New Roman" w:hAnsi="Times New Roman" w:cs="Times New Roman"/>
-          <w:sz w:val="28"/>
-          <w:szCs w:val="28"/>
-          <w:lang w:val="vi-VN"/>
-        </w:rPr>
-        <w:tab/>
-      </w:r>
-      <w:r>
-        <w:rPr>
-          <w:rFonts w:ascii="Times New Roman" w:hAnsi="Times New Roman" w:cs="Times New Roman"/>
-          <w:sz w:val="28"/>
-          <w:szCs w:val="28"/>
-          <w:lang w:val="vi-VN"/>
-        </w:rPr>
-        <w:tab/>
-      </w:r>
-      <w:r>
-        <w:rPr>
-          <w:rFonts w:ascii="Times New Roman" w:hAnsi="Times New Roman" w:cs="Times New Roman"/>
-          <w:sz w:val="28"/>
-          <w:szCs w:val="28"/>
-          <w:lang w:val="vi-VN"/>
-        </w:rPr>
-        <w:t>User re- enter new PIN</w:t>
-      </w:r>
-    </w:p>
-    <w:p>
-      <w:pPr>
-        <w:rPr>
-          <w:rFonts w:ascii="Times New Roman" w:hAnsi="Times New Roman" w:cs="Times New Roman"/>
-          <w:sz w:val="28"/>
-          <w:szCs w:val="28"/>
-          <w:lang w:val="vi-VN"/>
-        </w:rPr>
-      </w:pPr>
-      <w:r>
-        <w:rPr>
-          <w:rFonts w:ascii="Times New Roman" w:hAnsi="Times New Roman" w:cs="Times New Roman"/>
-          <w:sz w:val="28"/>
-          <w:szCs w:val="28"/>
-          <w:lang w:val="vi-VN"/>
-        </w:rPr>
-        <w:tab/>
-      </w:r>
-      <w:r>
-        <w:rPr>
-          <w:rFonts w:ascii="Times New Roman" w:hAnsi="Times New Roman" w:cs="Times New Roman"/>
-          <w:sz w:val="28"/>
-          <w:szCs w:val="28"/>
-          <w:lang w:val="vi-VN"/>
-        </w:rPr>
-        <w:tab/>
-        <w:t>ENDIF</w:t>
-      </w:r>
-    </w:p>
-    <w:p>
-      <w:pPr>
-        <w:rPr>
-          <w:rFonts w:ascii="Times New Roman" w:hAnsi="Times New Roman" w:cs="Times New Roman"/>
-          <w:sz w:val="28"/>
-          <w:szCs w:val="28"/>
-          <w:lang w:val="vi-VN"/>
-        </w:rPr>
-      </w:pPr>
-      <w:r>
-        <w:rPr>
-          <w:rFonts w:ascii="Times New Roman" w:hAnsi="Times New Roman" w:cs="Times New Roman"/>
-          <w:sz w:val="28"/>
-          <w:szCs w:val="28"/>
-          <w:lang w:val="vi-VN"/>
-        </w:rPr>
-        <w:tab/>
-      </w:r>
-      <w:r>
-        <w:rPr>
-          <w:rFonts w:ascii="Times New Roman" w:hAnsi="Times New Roman" w:cs="Times New Roman"/>
-          <w:sz w:val="28"/>
-          <w:szCs w:val="28"/>
-          <w:lang w:val="vi-VN"/>
-        </w:rPr>
-        <w:tab/>
-      </w:r>
-      <w:r>
-        <w:rPr>
-          <w:rFonts w:ascii="Times New Roman" w:hAnsi="Times New Roman" w:cs="Times New Roman"/>
-          <w:sz w:val="28"/>
-          <w:szCs w:val="28"/>
-          <w:lang w:val="vi-VN"/>
-        </w:rPr>
-        <w:tab/>
-      </w:r>
-      <w:r>
-        <w:rPr>
-          <w:rFonts w:ascii="Times New Roman" w:hAnsi="Times New Roman" w:cs="Times New Roman"/>
-          <w:sz w:val="28"/>
-          <w:szCs w:val="28"/>
-          <w:lang w:val="vi-VN"/>
-        </w:rPr>
-        <w:t>Change PIN = PIN1;</w:t>
-      </w:r>
-    </w:p>
-    <w:p>
-      <w:pPr>
-        <w:ind w:left="1440" w:firstLine="720"/>
-        <w:rPr>
-          <w:rFonts w:ascii="Times New Roman" w:hAnsi="Times New Roman" w:cs="Times New Roman"/>
-          <w:sz w:val="28"/>
-          <w:szCs w:val="28"/>
-          <w:lang w:val="vi-VN"/>
-        </w:rPr>
-      </w:pPr>
-      <w:r>
-        <w:rPr>
-          <w:rFonts w:ascii="Times New Roman" w:hAnsi="Times New Roman" w:cs="Times New Roman"/>
-          <w:sz w:val="28"/>
-          <w:szCs w:val="28"/>
-          <w:lang w:eastAsia="en-US"/>
-        </w:rPr>
-        <w:t>Display screen when customer change PIN success</w:t>
-      </w:r>
-    </w:p>
-    <w:p>
-      <w:pPr>
-        <w:rPr>
-          <w:rFonts w:ascii="Times New Roman" w:hAnsi="Times New Roman" w:cs="Times New Roman"/>
-          <w:sz w:val="28"/>
-          <w:szCs w:val="28"/>
-          <w:lang w:val="vi-VN"/>
-        </w:rPr>
-      </w:pPr>
-      <w:r>
-        <w:rPr>
-          <w:rFonts w:ascii="Times New Roman" w:hAnsi="Times New Roman" w:cs="Times New Roman"/>
-          <w:sz w:val="28"/>
-          <w:szCs w:val="28"/>
-        </w:rPr>
-        <w:t xml:space="preserve">END MAINPROGRAM </w:t>
-      </w:r>
-      <w:r>
-        <w:rPr>
-          <w:rFonts w:ascii="Times New Roman" w:hAnsi="Times New Roman" w:cs="Times New Roman"/>
-          <w:sz w:val="28"/>
-          <w:szCs w:val="28"/>
-          <w:lang w:val="vi-VN"/>
-        </w:rPr>
-        <w:t>ChangePIN</w:t>
-      </w:r>
-    </w:p>
-    <w:p>
-      <w:pPr>
-        <w:rPr>
-          <w:rFonts w:ascii="Times New Roman" w:hAnsi="Times New Roman" w:cs="Times New Roman"/>
-          <w:sz w:val="28"/>
-          <w:szCs w:val="28"/>
-          <w:lang w:val="vi-VN"/>
-        </w:rPr>
-      </w:pPr>
-    </w:p>
-    <w:p>
-      <w:pPr>
-        <w:rPr>
-          <w:rFonts w:ascii="Times New Roman" w:hAnsi="Times New Roman" w:cs="Times New Roman"/>
-          <w:sz w:val="28"/>
-          <w:szCs w:val="28"/>
-          <w:lang w:val="vi-VN"/>
-        </w:rPr>
-      </w:pPr>
-      <w:bookmarkStart w:id="0" w:name="_GoBack"/>
-      <w:bookmarkEnd w:id="0"/>
+          <w:lang w:val="vi-VN"/>
+        </w:rPr>
+      </w:pPr>
       <w:r>
         <w:rPr>
           <w:rFonts w:ascii="Times New Roman" w:hAnsi="Times New Roman" w:cs="Times New Roman"/>
@@ -991,7 +793,7 @@
     <w:lsdException w:name="List Table 6 Colorful Accent 6" w:uiPriority="51"/>
     <w:lsdException w:name="List Table 7 Colorful Accent 6" w:uiPriority="52"/>
   </w:latentStyles>
-  <w:style w:type="paragraph" w:default="1" w:styleId="Binhthng">
+  <w:style w:type="paragraph" w:default="1" w:styleId="Normal">
     <w:name w:val="Normal"/>
     <w:qFormat/>
     <w:rsid w:val="00690127"/>
@@ -1000,13 +802,13 @@
       <w:lang w:eastAsia="ja-JP"/>
     </w:rPr>
   </w:style>
-  <w:style w:type="character" w:default="1" w:styleId="Phngmcinhcuaoanvn">
+  <w:style w:type="character" w:default="1" w:styleId="DefaultParagraphFont">
     <w:name w:val="Default Paragraph Font"/>
     <w:uiPriority w:val="1"/>
     <w:semiHidden/>
     <w:unhideWhenUsed/>
   </w:style>
-  <w:style w:type="table" w:default="1" w:styleId="BangThngthng">
+  <w:style w:type="table" w:default="1" w:styleId="TableNormal">
     <w:name w:val="Normal Table"/>
     <w:uiPriority w:val="99"/>
     <w:semiHidden/>
@@ -1021,11 +823,24 @@
       </w:tblCellMar>
     </w:tblPr>
   </w:style>
-  <w:style w:type="numbering" w:default="1" w:styleId="Khngco">
+  <w:style w:type="numbering" w:default="1" w:styleId="NoList">
     <w:name w:val="No List"/>
     <w:uiPriority w:val="99"/>
     <w:semiHidden/>
     <w:unhideWhenUsed/>
+  </w:style>
+  <w:style w:type="paragraph" w:styleId="NoSpacing">
+    <w:name w:val="No Spacing"/>
+    <w:uiPriority w:val="1"/>
+    <w:qFormat/>
+    <w:rsid w:val="00EA2122"/>
+    <w:pPr>
+      <w:spacing w:after="0" w:line="240" w:lineRule="auto"/>
+    </w:pPr>
+    <w:rPr>
+      <w:rFonts w:eastAsiaTheme="minorEastAsia"/>
+      <w:lang w:eastAsia="ja-JP"/>
+    </w:rPr>
   </w:style>
 </w:styles>
 </file>

</xml_diff>